<commit_message>
UI design, spec document in pdf
</commit_message>
<xml_diff>
--- a/Documentation/Avant-Projet/specifications Vf.docx
+++ b/Documentation/Avant-Projet/specifications Vf.docx
@@ -10,12 +10,14 @@
           <w:docPartUnique/>
         </w:docPartObj>
       </w:sdtPr>
+      <w:sdtEndPr/>
       <w:sdtContent>
         <w:p/>
         <w:p>
           <w:r>
             <w:rPr>
               <w:noProof/>
+              <w:lang w:eastAsia="fr-FR"/>
             </w:rPr>
             <mc:AlternateContent>
               <mc:Choice Requires="wpg">
@@ -284,6 +286,7 @@
           <w:r>
             <w:rPr>
               <w:noProof/>
+              <w:lang w:eastAsia="fr-FR"/>
             </w:rPr>
             <mc:AlternateContent>
               <mc:Choice Requires="wps">
@@ -406,6 +409,7 @@
           <w:r>
             <w:rPr>
               <w:noProof/>
+              <w:lang w:eastAsia="fr-FR"/>
             </w:rPr>
             <mc:AlternateContent>
               <mc:Choice Requires="wps">
@@ -524,6 +528,7 @@
           <w:r>
             <w:rPr>
               <w:noProof/>
+              <w:lang w:eastAsia="fr-FR"/>
             </w:rPr>
             <mc:AlternateContent>
               <mc:Choice Requires="wps">
@@ -629,6 +634,7 @@
                                   <w:dataBinding w:prefixMappings="xmlns:ns0='http://purl.org/dc/elements/1.1/' xmlns:ns1='http://schemas.openxmlformats.org/package/2006/metadata/core-properties' " w:xpath="/ns1:coreProperties[1]/ns0:subject[1]" w:storeItemID="{6C3C8BC8-F283-45AE-878A-BAB7291924A1}"/>
                                   <w:text/>
                                 </w:sdtPr>
+                                <w:sdtEndPr/>
                                 <w:sdtContent>
                                   <w:p>
                                     <w:pPr>
@@ -646,18 +652,8 @@
                                         <w:sz w:val="36"/>
                                         <w:szCs w:val="36"/>
                                       </w:rPr>
-                                      <w:t xml:space="preserve">Projet </w:t>
+                                      <w:t>Projet Wander</w:t>
                                     </w:r>
-                                    <w:proofErr w:type="spellStart"/>
-                                    <w:r>
-                                      <w:rPr>
-                                        <w:color w:val="404040" w:themeColor="text1" w:themeTint="BF"/>
-                                        <w:sz w:val="36"/>
-                                        <w:szCs w:val="36"/>
-                                      </w:rPr>
-                                      <w:t>Wander</w:t>
-                                    </w:r>
-                                    <w:proofErr w:type="spellEnd"/>
                                   </w:p>
                                 </w:sdtContent>
                               </w:sdt>
@@ -836,6 +832,13 @@
     <w:p/>
     <w:sdt>
       <w:sdtPr>
+        <w:rPr>
+          <w:rFonts w:asciiTheme="minorHAnsi" w:eastAsiaTheme="minorHAnsi" w:hAnsiTheme="minorHAnsi" w:cstheme="minorBidi"/>
+          <w:color w:val="auto"/>
+          <w:sz w:val="22"/>
+          <w:szCs w:val="22"/>
+          <w:lang w:eastAsia="en-US"/>
+        </w:rPr>
         <w:id w:val="322640860"/>
         <w:docPartObj>
           <w:docPartGallery w:val="Table of Contents"/>
@@ -844,13 +847,8 @@
       </w:sdtPr>
       <w:sdtEndPr>
         <w:rPr>
-          <w:rFonts w:asciiTheme="minorHAnsi" w:eastAsiaTheme="minorHAnsi" w:hAnsiTheme="minorHAnsi" w:cstheme="minorBidi"/>
           <w:b/>
           <w:bCs/>
-          <w:color w:val="auto"/>
-          <w:sz w:val="22"/>
-          <w:szCs w:val="22"/>
-          <w:lang w:eastAsia="en-US"/>
         </w:rPr>
       </w:sdtEndPr>
       <w:sdtContent>
@@ -2726,21 +2724,7 @@
         <w:rPr>
           <w:rFonts w:ascii="Segoe UI Light" w:hAnsi="Segoe UI Light" w:cs="Segoe UI Light"/>
         </w:rPr>
-        <w:t xml:space="preserve">Le but du jeu est de devenir le plus riche et de disposer du plus grand nombre de propriétés, cependant un joueur peux évidemment jouer à </w:t>
-      </w:r>
-      <w:proofErr w:type="spellStart"/>
-      <w:r>
-        <w:rPr>
-          <w:rFonts w:ascii="Segoe UI Light" w:hAnsi="Segoe UI Light" w:cs="Segoe UI Light"/>
-        </w:rPr>
-        <w:t>Wander</w:t>
-      </w:r>
-      <w:proofErr w:type="spellEnd"/>
-      <w:r>
-        <w:rPr>
-          <w:rFonts w:ascii="Segoe UI Light" w:hAnsi="Segoe UI Light" w:cs="Segoe UI Light"/>
-        </w:rPr>
-        <w:t xml:space="preserve"> sans but précis.</w:t>
+        <w:t>Le but du jeu est de devenir le plus riche et de disposer du plus grand nombre de propriétés, cependant un joueur peux évidemment jouer à Wander sans but précis.</w:t>
       </w:r>
     </w:p>
     <w:p>
@@ -2972,19 +2956,11 @@
           <w:rFonts w:ascii="Segoe UI Light" w:hAnsi="Segoe UI Light" w:cs="Segoe UI Light"/>
         </w:rPr>
       </w:pPr>
-      <w:proofErr w:type="spellStart"/>
-      <w:r>
-        <w:rPr>
-          <w:rFonts w:ascii="Segoe UI Light" w:hAnsi="Segoe UI Light" w:cs="Segoe UI Light"/>
-        </w:rPr>
-        <w:t>SignalR</w:t>
-      </w:r>
-      <w:proofErr w:type="spellEnd"/>
-      <w:r>
-        <w:rPr>
-          <w:rFonts w:ascii="Segoe UI Light" w:hAnsi="Segoe UI Light" w:cs="Segoe UI Light"/>
-        </w:rPr>
-        <w:t> : technologie ASP.NET qui facilite la communication client-serveur en temps réel.</w:t>
+      <w:r>
+        <w:rPr>
+          <w:rFonts w:ascii="Segoe UI Light" w:hAnsi="Segoe UI Light" w:cs="Segoe UI Light"/>
+        </w:rPr>
+        <w:t>SignalR : technologie ASP.NET qui facilite la communication client-serveur en temps réel.</w:t>
       </w:r>
     </w:p>
     <w:p>
@@ -5316,8 +5292,6 @@
         </w:rPr>
         <w:t xml:space="preserve"> : </w:t>
       </w:r>
-      <w:bookmarkStart w:id="28" w:name="_GoBack"/>
-      <w:bookmarkEnd w:id="28"/>
     </w:p>
     <w:p>
       <w:pPr>
@@ -5365,7 +5339,6 @@
           <w:lang w:eastAsia="x-none"/>
         </w:rPr>
       </w:pPr>
-      <w:proofErr w:type="spellStart"/>
       <w:r>
         <w:rPr>
           <w:rFonts w:ascii="Segoe UI Light" w:hAnsi="Segoe UI Light" w:cs="Segoe UI Light"/>
@@ -5374,7 +5347,6 @@
         </w:rPr>
         <w:t>Postconditions</w:t>
       </w:r>
-      <w:proofErr w:type="spellEnd"/>
       <w:r>
         <w:rPr>
           <w:rFonts w:ascii="Segoe UI Light" w:hAnsi="Segoe UI Light" w:cs="Segoe UI Light"/>
@@ -5507,6 +5479,96 @@
         <w:tab/>
         <w:t>Le contrôleur traite la requête et redirige vers le formulaire d’inscription</w:t>
       </w:r>
+    </w:p>
+    <w:p>
+      <w:pPr>
+        <w:ind w:left="1416"/>
+        <w:rPr>
+          <w:rFonts w:ascii="Segoe UI Light" w:hAnsi="Segoe UI Light" w:cs="Segoe UI Light"/>
+          <w:lang w:eastAsia="x-none"/>
+        </w:rPr>
+      </w:pPr>
+    </w:p>
+    <w:p>
+      <w:pPr>
+        <w:ind w:left="1416"/>
+        <w:rPr>
+          <w:rFonts w:ascii="Segoe UI Light" w:hAnsi="Segoe UI Light" w:cs="Segoe UI Light"/>
+          <w:lang w:eastAsia="x-none"/>
+        </w:rPr>
+      </w:pPr>
+    </w:p>
+    <w:p>
+      <w:pPr>
+        <w:ind w:left="1416"/>
+        <w:rPr>
+          <w:rFonts w:ascii="Segoe UI Light" w:hAnsi="Segoe UI Light" w:cs="Segoe UI Light"/>
+          <w:lang w:eastAsia="x-none"/>
+        </w:rPr>
+      </w:pPr>
+    </w:p>
+    <w:p>
+      <w:pPr>
+        <w:ind w:left="1416"/>
+        <w:rPr>
+          <w:rFonts w:ascii="Segoe UI Light" w:hAnsi="Segoe UI Light" w:cs="Segoe UI Light"/>
+          <w:lang w:eastAsia="x-none"/>
+        </w:rPr>
+      </w:pPr>
+    </w:p>
+    <w:p>
+      <w:pPr>
+        <w:ind w:left="1416"/>
+        <w:rPr>
+          <w:rFonts w:ascii="Segoe UI Light" w:hAnsi="Segoe UI Light" w:cs="Segoe UI Light"/>
+          <w:lang w:eastAsia="x-none"/>
+        </w:rPr>
+      </w:pPr>
+    </w:p>
+    <w:p>
+      <w:pPr>
+        <w:ind w:left="1416"/>
+        <w:rPr>
+          <w:rFonts w:ascii="Segoe UI Light" w:hAnsi="Segoe UI Light" w:cs="Segoe UI Light"/>
+          <w:lang w:eastAsia="x-none"/>
+        </w:rPr>
+      </w:pPr>
+    </w:p>
+    <w:p>
+      <w:pPr>
+        <w:ind w:left="1416"/>
+        <w:rPr>
+          <w:rFonts w:ascii="Segoe UI Light" w:hAnsi="Segoe UI Light" w:cs="Segoe UI Light"/>
+          <w:lang w:eastAsia="x-none"/>
+        </w:rPr>
+      </w:pPr>
+    </w:p>
+    <w:p>
+      <w:pPr>
+        <w:ind w:left="1416"/>
+        <w:rPr>
+          <w:rFonts w:ascii="Segoe UI Light" w:hAnsi="Segoe UI Light" w:cs="Segoe UI Light"/>
+          <w:lang w:eastAsia="x-none"/>
+        </w:rPr>
+      </w:pPr>
+    </w:p>
+    <w:p>
+      <w:pPr>
+        <w:ind w:left="1416"/>
+        <w:rPr>
+          <w:rFonts w:ascii="Segoe UI Light" w:hAnsi="Segoe UI Light" w:cs="Segoe UI Light"/>
+          <w:lang w:eastAsia="x-none"/>
+        </w:rPr>
+      </w:pPr>
+    </w:p>
+    <w:p>
+      <w:pPr>
+        <w:ind w:left="1416"/>
+        <w:rPr>
+          <w:rFonts w:ascii="Segoe UI Light" w:hAnsi="Segoe UI Light" w:cs="Segoe UI Light"/>
+          <w:lang w:eastAsia="x-none"/>
+        </w:rPr>
+      </w:pPr>
     </w:p>
     <w:p>
       <w:pPr>
@@ -5542,6 +5604,7 @@
           <w:rFonts w:ascii="Segoe UI Light" w:hAnsi="Segoe UI Light" w:cs="Segoe UI Light"/>
           <w:lang w:eastAsia="x-none"/>
         </w:rPr>
+        <w:lastRenderedPageBreak/>
         <w:t>VALIDATION D’INSCRIPTION :</w:t>
       </w:r>
     </w:p>
@@ -5734,7 +5797,6 @@
           <w:lang w:eastAsia="x-none"/>
         </w:rPr>
       </w:pPr>
-      <w:proofErr w:type="spellStart"/>
       <w:r>
         <w:rPr>
           <w:rFonts w:ascii="Segoe UI Light" w:hAnsi="Segoe UI Light" w:cs="Segoe UI Light"/>
@@ -5743,7 +5805,6 @@
         </w:rPr>
         <w:t>Postconditions</w:t>
       </w:r>
-      <w:proofErr w:type="spellEnd"/>
       <w:r>
         <w:rPr>
           <w:rFonts w:ascii="Segoe UI Light" w:hAnsi="Segoe UI Light" w:cs="Segoe UI Light"/>
@@ -5764,7 +5825,6 @@
           <w:rFonts w:ascii="Segoe UI Light" w:hAnsi="Segoe UI Light" w:cs="Segoe UI Light"/>
           <w:lang w:eastAsia="x-none"/>
         </w:rPr>
-        <w:lastRenderedPageBreak/>
         <w:t>L’utilisateur sera dirigé vers un formulaire de connexion.</w:t>
       </w:r>
     </w:p>
@@ -5884,6 +5944,114 @@
         <w:tab/>
         <w:t>Le contrôleur traite la requête et redirige vers le formulaire de connexion</w:t>
       </w:r>
+    </w:p>
+    <w:p>
+      <w:pPr>
+        <w:ind w:left="1416"/>
+        <w:rPr>
+          <w:rFonts w:ascii="Segoe UI Light" w:hAnsi="Segoe UI Light" w:cs="Segoe UI Light"/>
+          <w:lang w:eastAsia="x-none"/>
+        </w:rPr>
+      </w:pPr>
+    </w:p>
+    <w:p>
+      <w:pPr>
+        <w:ind w:left="1416"/>
+        <w:rPr>
+          <w:rFonts w:ascii="Segoe UI Light" w:hAnsi="Segoe UI Light" w:cs="Segoe UI Light"/>
+          <w:lang w:eastAsia="x-none"/>
+        </w:rPr>
+      </w:pPr>
+    </w:p>
+    <w:p>
+      <w:pPr>
+        <w:ind w:left="1416"/>
+        <w:rPr>
+          <w:rFonts w:ascii="Segoe UI Light" w:hAnsi="Segoe UI Light" w:cs="Segoe UI Light"/>
+          <w:lang w:eastAsia="x-none"/>
+        </w:rPr>
+      </w:pPr>
+    </w:p>
+    <w:p>
+      <w:pPr>
+        <w:ind w:left="1416"/>
+        <w:rPr>
+          <w:rFonts w:ascii="Segoe UI Light" w:hAnsi="Segoe UI Light" w:cs="Segoe UI Light"/>
+          <w:lang w:eastAsia="x-none"/>
+        </w:rPr>
+      </w:pPr>
+    </w:p>
+    <w:p>
+      <w:pPr>
+        <w:ind w:left="1416"/>
+        <w:rPr>
+          <w:rFonts w:ascii="Segoe UI Light" w:hAnsi="Segoe UI Light" w:cs="Segoe UI Light"/>
+          <w:lang w:eastAsia="x-none"/>
+        </w:rPr>
+      </w:pPr>
+    </w:p>
+    <w:p>
+      <w:pPr>
+        <w:ind w:left="1416"/>
+        <w:rPr>
+          <w:rFonts w:ascii="Segoe UI Light" w:hAnsi="Segoe UI Light" w:cs="Segoe UI Light"/>
+          <w:lang w:eastAsia="x-none"/>
+        </w:rPr>
+      </w:pPr>
+    </w:p>
+    <w:p>
+      <w:pPr>
+        <w:ind w:left="1416"/>
+        <w:rPr>
+          <w:rFonts w:ascii="Segoe UI Light" w:hAnsi="Segoe UI Light" w:cs="Segoe UI Light"/>
+          <w:lang w:eastAsia="x-none"/>
+        </w:rPr>
+      </w:pPr>
+    </w:p>
+    <w:p>
+      <w:pPr>
+        <w:ind w:left="1416"/>
+        <w:rPr>
+          <w:rFonts w:ascii="Segoe UI Light" w:hAnsi="Segoe UI Light" w:cs="Segoe UI Light"/>
+          <w:lang w:eastAsia="x-none"/>
+        </w:rPr>
+      </w:pPr>
+    </w:p>
+    <w:p>
+      <w:pPr>
+        <w:ind w:left="1416"/>
+        <w:rPr>
+          <w:rFonts w:ascii="Segoe UI Light" w:hAnsi="Segoe UI Light" w:cs="Segoe UI Light"/>
+          <w:lang w:eastAsia="x-none"/>
+        </w:rPr>
+      </w:pPr>
+    </w:p>
+    <w:p>
+      <w:pPr>
+        <w:ind w:left="1416"/>
+        <w:rPr>
+          <w:rFonts w:ascii="Segoe UI Light" w:hAnsi="Segoe UI Light" w:cs="Segoe UI Light"/>
+          <w:lang w:eastAsia="x-none"/>
+        </w:rPr>
+      </w:pPr>
+    </w:p>
+    <w:p>
+      <w:pPr>
+        <w:ind w:left="1416"/>
+        <w:rPr>
+          <w:rFonts w:ascii="Segoe UI Light" w:hAnsi="Segoe UI Light" w:cs="Segoe UI Light"/>
+          <w:lang w:eastAsia="x-none"/>
+        </w:rPr>
+      </w:pPr>
+    </w:p>
+    <w:p>
+      <w:pPr>
+        <w:ind w:left="1416"/>
+        <w:rPr>
+          <w:rFonts w:ascii="Segoe UI Light" w:hAnsi="Segoe UI Light" w:cs="Segoe UI Light"/>
+          <w:lang w:eastAsia="x-none"/>
+        </w:rPr>
+      </w:pPr>
     </w:p>
     <w:p>
       <w:pPr>
@@ -5911,6 +6079,7 @@
           <w:rFonts w:ascii="Segoe UI Light" w:hAnsi="Segoe UI Light" w:cs="Segoe UI Light"/>
           <w:lang w:eastAsia="x-none"/>
         </w:rPr>
+        <w:lastRenderedPageBreak/>
         <w:t>CONNEXION :</w:t>
       </w:r>
     </w:p>
@@ -6103,7 +6272,6 @@
           <w:lang w:eastAsia="x-none"/>
         </w:rPr>
       </w:pPr>
-      <w:proofErr w:type="spellStart"/>
       <w:r>
         <w:rPr>
           <w:rFonts w:ascii="Segoe UI Light" w:hAnsi="Segoe UI Light" w:cs="Segoe UI Light"/>
@@ -6112,7 +6280,6 @@
         </w:rPr>
         <w:t>Postconditions</w:t>
       </w:r>
-      <w:proofErr w:type="spellEnd"/>
       <w:r>
         <w:rPr>
           <w:rFonts w:ascii="Segoe UI Light" w:hAnsi="Segoe UI Light" w:cs="Segoe UI Light"/>
@@ -6245,6 +6412,33 @@
         <w:tab/>
         <w:t>Le contrôleur traite la requête et redirige vers la plateforme du jeu</w:t>
       </w:r>
+    </w:p>
+    <w:p>
+      <w:pPr>
+        <w:ind w:left="1416"/>
+        <w:rPr>
+          <w:rFonts w:ascii="Segoe UI Light" w:hAnsi="Segoe UI Light" w:cs="Segoe UI Light"/>
+          <w:lang w:eastAsia="x-none"/>
+        </w:rPr>
+      </w:pPr>
+    </w:p>
+    <w:p>
+      <w:pPr>
+        <w:ind w:left="1416"/>
+        <w:rPr>
+          <w:rFonts w:ascii="Segoe UI Light" w:hAnsi="Segoe UI Light" w:cs="Segoe UI Light"/>
+          <w:lang w:eastAsia="x-none"/>
+        </w:rPr>
+      </w:pPr>
+    </w:p>
+    <w:p>
+      <w:pPr>
+        <w:ind w:left="1416"/>
+        <w:rPr>
+          <w:rFonts w:ascii="Segoe UI Light" w:hAnsi="Segoe UI Light" w:cs="Segoe UI Light"/>
+          <w:lang w:eastAsia="x-none"/>
+        </w:rPr>
+      </w:pPr>
     </w:p>
     <w:p>
       <w:pPr>
@@ -6353,6 +6547,7 @@
           <w:rFonts w:ascii="Segoe UI Light" w:hAnsi="Segoe UI Light" w:cs="Segoe UI Light"/>
           <w:lang w:eastAsia="x-none"/>
         </w:rPr>
+        <w:lastRenderedPageBreak/>
         <w:t>DEPLACEMENT :</w:t>
       </w:r>
     </w:p>
@@ -6545,7 +6740,6 @@
           <w:lang w:eastAsia="x-none"/>
         </w:rPr>
       </w:pPr>
-      <w:proofErr w:type="spellStart"/>
       <w:r>
         <w:rPr>
           <w:rFonts w:ascii="Segoe UI Light" w:hAnsi="Segoe UI Light" w:cs="Segoe UI Light"/>
@@ -6554,7 +6748,6 @@
         </w:rPr>
         <w:t>Postconditions</w:t>
       </w:r>
-      <w:proofErr w:type="spellEnd"/>
       <w:r>
         <w:rPr>
           <w:rFonts w:ascii="Segoe UI Light" w:hAnsi="Segoe UI Light" w:cs="Segoe UI Light"/>
@@ -6703,6 +6896,42 @@
         </w:rPr>
         <w:t xml:space="preserve">  </w:t>
       </w:r>
+    </w:p>
+    <w:p>
+      <w:pPr>
+        <w:ind w:left="2124" w:hanging="708"/>
+        <w:rPr>
+          <w:rFonts w:ascii="Segoe UI Light" w:hAnsi="Segoe UI Light" w:cs="Segoe UI Light"/>
+          <w:lang w:eastAsia="x-none"/>
+        </w:rPr>
+      </w:pPr>
+    </w:p>
+    <w:p>
+      <w:pPr>
+        <w:ind w:left="2124" w:hanging="708"/>
+        <w:rPr>
+          <w:rFonts w:ascii="Segoe UI Light" w:hAnsi="Segoe UI Light" w:cs="Segoe UI Light"/>
+          <w:lang w:eastAsia="x-none"/>
+        </w:rPr>
+      </w:pPr>
+    </w:p>
+    <w:p>
+      <w:pPr>
+        <w:ind w:left="2124" w:hanging="708"/>
+        <w:rPr>
+          <w:rFonts w:ascii="Segoe UI Light" w:hAnsi="Segoe UI Light" w:cs="Segoe UI Light"/>
+          <w:lang w:eastAsia="x-none"/>
+        </w:rPr>
+      </w:pPr>
+    </w:p>
+    <w:p>
+      <w:pPr>
+        <w:ind w:left="2124" w:hanging="708"/>
+        <w:rPr>
+          <w:rFonts w:ascii="Segoe UI Light" w:hAnsi="Segoe UI Light" w:cs="Segoe UI Light"/>
+          <w:lang w:eastAsia="x-none"/>
+        </w:rPr>
+      </w:pPr>
     </w:p>
     <w:p>
       <w:pPr>
@@ -6977,7 +7206,6 @@
           <w:lang w:eastAsia="x-none"/>
         </w:rPr>
       </w:pPr>
-      <w:proofErr w:type="spellStart"/>
       <w:r>
         <w:rPr>
           <w:rFonts w:ascii="Segoe UI Light" w:hAnsi="Segoe UI Light" w:cs="Segoe UI Light"/>
@@ -6986,7 +7214,6 @@
         </w:rPr>
         <w:t>Postconditions</w:t>
       </w:r>
-      <w:proofErr w:type="spellEnd"/>
       <w:r>
         <w:rPr>
           <w:rFonts w:ascii="Segoe UI Light" w:hAnsi="Segoe UI Light" w:cs="Segoe UI Light"/>
@@ -7136,6 +7363,86 @@
         <w:tab/>
         <w:t>une modale s’affiche sur la page web du joueur.</w:t>
       </w:r>
+    </w:p>
+    <w:p>
+      <w:pPr>
+        <w:rPr>
+          <w:rFonts w:ascii="Segoe UI Light" w:hAnsi="Segoe UI Light" w:cs="Segoe UI Light"/>
+          <w:lang w:eastAsia="x-none"/>
+        </w:rPr>
+      </w:pPr>
+    </w:p>
+    <w:p>
+      <w:pPr>
+        <w:rPr>
+          <w:rFonts w:ascii="Segoe UI Light" w:hAnsi="Segoe UI Light" w:cs="Segoe UI Light"/>
+          <w:lang w:eastAsia="x-none"/>
+        </w:rPr>
+      </w:pPr>
+    </w:p>
+    <w:p>
+      <w:pPr>
+        <w:rPr>
+          <w:rFonts w:ascii="Segoe UI Light" w:hAnsi="Segoe UI Light" w:cs="Segoe UI Light"/>
+          <w:lang w:eastAsia="x-none"/>
+        </w:rPr>
+      </w:pPr>
+    </w:p>
+    <w:p>
+      <w:pPr>
+        <w:rPr>
+          <w:rFonts w:ascii="Segoe UI Light" w:hAnsi="Segoe UI Light" w:cs="Segoe UI Light"/>
+          <w:lang w:eastAsia="x-none"/>
+        </w:rPr>
+      </w:pPr>
+    </w:p>
+    <w:p>
+      <w:pPr>
+        <w:rPr>
+          <w:rFonts w:ascii="Segoe UI Light" w:hAnsi="Segoe UI Light" w:cs="Segoe UI Light"/>
+          <w:lang w:eastAsia="x-none"/>
+        </w:rPr>
+      </w:pPr>
+    </w:p>
+    <w:p>
+      <w:pPr>
+        <w:rPr>
+          <w:rFonts w:ascii="Segoe UI Light" w:hAnsi="Segoe UI Light" w:cs="Segoe UI Light"/>
+          <w:lang w:eastAsia="x-none"/>
+        </w:rPr>
+      </w:pPr>
+    </w:p>
+    <w:p>
+      <w:pPr>
+        <w:rPr>
+          <w:rFonts w:ascii="Segoe UI Light" w:hAnsi="Segoe UI Light" w:cs="Segoe UI Light"/>
+          <w:lang w:eastAsia="x-none"/>
+        </w:rPr>
+      </w:pPr>
+    </w:p>
+    <w:p>
+      <w:pPr>
+        <w:rPr>
+          <w:rFonts w:ascii="Segoe UI Light" w:hAnsi="Segoe UI Light" w:cs="Segoe UI Light"/>
+          <w:lang w:eastAsia="x-none"/>
+        </w:rPr>
+      </w:pPr>
+    </w:p>
+    <w:p>
+      <w:pPr>
+        <w:rPr>
+          <w:rFonts w:ascii="Segoe UI Light" w:hAnsi="Segoe UI Light" w:cs="Segoe UI Light"/>
+          <w:lang w:eastAsia="x-none"/>
+        </w:rPr>
+      </w:pPr>
+    </w:p>
+    <w:p>
+      <w:pPr>
+        <w:rPr>
+          <w:rFonts w:ascii="Segoe UI Light" w:hAnsi="Segoe UI Light" w:cs="Segoe UI Light"/>
+          <w:lang w:eastAsia="x-none"/>
+        </w:rPr>
+      </w:pPr>
     </w:p>
     <w:p>
       <w:pPr>
@@ -7162,6 +7469,7 @@
           <w:rFonts w:ascii="Segoe UI Light" w:hAnsi="Segoe UI Light" w:cs="Segoe UI Light"/>
           <w:lang w:eastAsia="x-none"/>
         </w:rPr>
+        <w:lastRenderedPageBreak/>
         <w:t>INSCRIPTION A UN TRAVAIL :</w:t>
       </w:r>
     </w:p>
@@ -7354,7 +7662,6 @@
           <w:lang w:eastAsia="x-none"/>
         </w:rPr>
       </w:pPr>
-      <w:proofErr w:type="spellStart"/>
       <w:r>
         <w:rPr>
           <w:rFonts w:ascii="Segoe UI Light" w:hAnsi="Segoe UI Light" w:cs="Segoe UI Light"/>
@@ -7363,7 +7670,6 @@
         </w:rPr>
         <w:t>Postconditions</w:t>
       </w:r>
-      <w:proofErr w:type="spellEnd"/>
       <w:r>
         <w:rPr>
           <w:rFonts w:ascii="Segoe UI Light" w:hAnsi="Segoe UI Light" w:cs="Segoe UI Light"/>
@@ -7384,7 +7690,6 @@
           <w:rFonts w:ascii="Segoe UI Light" w:hAnsi="Segoe UI Light" w:cs="Segoe UI Light"/>
           <w:lang w:eastAsia="x-none"/>
         </w:rPr>
-        <w:lastRenderedPageBreak/>
         <w:t>SI le joueur possède déjà un travail : un modal s’affiche en lui proposant la confirmation de remplacer son job actuel et lui afficher un modal de confirmation d’inscription au nouveau job.</w:t>
       </w:r>
     </w:p>
@@ -7516,6 +7821,77 @@
     <w:p>
       <w:pPr>
         <w:ind w:left="1416"/>
+        <w:rPr>
+          <w:rFonts w:ascii="Segoe UI Light" w:hAnsi="Segoe UI Light" w:cs="Segoe UI Light"/>
+          <w:lang w:eastAsia="x-none"/>
+        </w:rPr>
+      </w:pPr>
+    </w:p>
+    <w:p>
+      <w:pPr>
+        <w:ind w:left="1416"/>
+        <w:rPr>
+          <w:rFonts w:ascii="Segoe UI Light" w:hAnsi="Segoe UI Light" w:cs="Segoe UI Light"/>
+          <w:lang w:eastAsia="x-none"/>
+        </w:rPr>
+      </w:pPr>
+    </w:p>
+    <w:p>
+      <w:pPr>
+        <w:ind w:left="1416"/>
+        <w:rPr>
+          <w:rFonts w:ascii="Segoe UI Light" w:hAnsi="Segoe UI Light" w:cs="Segoe UI Light"/>
+          <w:lang w:eastAsia="x-none"/>
+        </w:rPr>
+      </w:pPr>
+    </w:p>
+    <w:p>
+      <w:pPr>
+        <w:ind w:left="1416"/>
+        <w:rPr>
+          <w:rFonts w:ascii="Segoe UI Light" w:hAnsi="Segoe UI Light" w:cs="Segoe UI Light"/>
+          <w:lang w:eastAsia="x-none"/>
+        </w:rPr>
+      </w:pPr>
+    </w:p>
+    <w:p>
+      <w:pPr>
+        <w:ind w:left="1416"/>
+        <w:rPr>
+          <w:rFonts w:ascii="Segoe UI Light" w:hAnsi="Segoe UI Light" w:cs="Segoe UI Light"/>
+          <w:lang w:eastAsia="x-none"/>
+        </w:rPr>
+      </w:pPr>
+    </w:p>
+    <w:p>
+      <w:pPr>
+        <w:ind w:left="1416"/>
+        <w:rPr>
+          <w:rFonts w:ascii="Segoe UI Light" w:hAnsi="Segoe UI Light" w:cs="Segoe UI Light"/>
+          <w:lang w:eastAsia="x-none"/>
+        </w:rPr>
+      </w:pPr>
+    </w:p>
+    <w:p>
+      <w:pPr>
+        <w:ind w:left="1416"/>
+        <w:rPr>
+          <w:rFonts w:ascii="Segoe UI Light" w:hAnsi="Segoe UI Light" w:cs="Segoe UI Light"/>
+          <w:lang w:eastAsia="x-none"/>
+        </w:rPr>
+      </w:pPr>
+    </w:p>
+    <w:p>
+      <w:pPr>
+        <w:ind w:left="1416"/>
+        <w:rPr>
+          <w:rFonts w:ascii="Segoe UI Light" w:hAnsi="Segoe UI Light" w:cs="Segoe UI Light"/>
+          <w:lang w:eastAsia="x-none"/>
+        </w:rPr>
+      </w:pPr>
+    </w:p>
+    <w:p>
+      <w:pPr>
         <w:rPr>
           <w:rFonts w:ascii="Segoe UI Light" w:hAnsi="Segoe UI Light" w:cs="Segoe UI Light"/>
           <w:lang w:eastAsia="x-none"/>
@@ -7539,6 +7915,7 @@
           <w:rFonts w:ascii="Segoe UI Light" w:hAnsi="Segoe UI Light" w:cs="Segoe UI Light"/>
           <w:lang w:eastAsia="x-none"/>
         </w:rPr>
+        <w:lastRenderedPageBreak/>
         <w:t>AFFICHAGE DE LA LISTE DES PROPRIETES A VENDRE:</w:t>
       </w:r>
     </w:p>
@@ -7731,7 +8108,6 @@
           <w:lang w:eastAsia="x-none"/>
         </w:rPr>
       </w:pPr>
-      <w:proofErr w:type="spellStart"/>
       <w:r>
         <w:rPr>
           <w:rFonts w:ascii="Segoe UI Light" w:hAnsi="Segoe UI Light" w:cs="Segoe UI Light"/>
@@ -7740,7 +8116,6 @@
         </w:rPr>
         <w:t>Postconditions</w:t>
       </w:r>
-      <w:proofErr w:type="spellEnd"/>
       <w:r>
         <w:rPr>
           <w:rFonts w:ascii="Segoe UI Light" w:hAnsi="Segoe UI Light" w:cs="Segoe UI Light"/>
@@ -7888,24 +8263,88 @@
           <w:lang w:eastAsia="x-none"/>
         </w:rPr>
         <w:tab/>
-        <w:t xml:space="preserve">une modale s’affiche sur la page web du joueur en listant les propriétés avec leurs descriptions complètes (prix, vendeur, position </w:t>
-      </w:r>
-      <w:proofErr w:type="spellStart"/>
-      <w:r>
-        <w:rPr>
-          <w:rFonts w:ascii="Segoe UI Light" w:hAnsi="Segoe UI Light" w:cs="Segoe UI Light"/>
-          <w:lang w:eastAsia="x-none"/>
-        </w:rPr>
-        <w:t>etc</w:t>
-      </w:r>
-      <w:proofErr w:type="spellEnd"/>
-      <w:r>
-        <w:rPr>
-          <w:rFonts w:ascii="Segoe UI Light" w:hAnsi="Segoe UI Light" w:cs="Segoe UI Light"/>
-          <w:lang w:eastAsia="x-none"/>
-        </w:rPr>
-        <w:t xml:space="preserve"> ...).</w:t>
-      </w:r>
+        <w:t>une modale s’affiche sur la page web du joueur en listant les propriétés avec leurs descriptions complètes (prix, vendeur, position etc ...).</w:t>
+      </w:r>
+    </w:p>
+    <w:p>
+      <w:pPr>
+        <w:rPr>
+          <w:rFonts w:ascii="Segoe UI Light" w:hAnsi="Segoe UI Light" w:cs="Segoe UI Light"/>
+          <w:lang w:eastAsia="x-none"/>
+        </w:rPr>
+      </w:pPr>
+    </w:p>
+    <w:p>
+      <w:pPr>
+        <w:rPr>
+          <w:rFonts w:ascii="Segoe UI Light" w:hAnsi="Segoe UI Light" w:cs="Segoe UI Light"/>
+          <w:lang w:eastAsia="x-none"/>
+        </w:rPr>
+      </w:pPr>
+    </w:p>
+    <w:p>
+      <w:pPr>
+        <w:rPr>
+          <w:rFonts w:ascii="Segoe UI Light" w:hAnsi="Segoe UI Light" w:cs="Segoe UI Light"/>
+          <w:lang w:eastAsia="x-none"/>
+        </w:rPr>
+      </w:pPr>
+    </w:p>
+    <w:p>
+      <w:pPr>
+        <w:rPr>
+          <w:rFonts w:ascii="Segoe UI Light" w:hAnsi="Segoe UI Light" w:cs="Segoe UI Light"/>
+          <w:lang w:eastAsia="x-none"/>
+        </w:rPr>
+      </w:pPr>
+    </w:p>
+    <w:p>
+      <w:pPr>
+        <w:rPr>
+          <w:rFonts w:ascii="Segoe UI Light" w:hAnsi="Segoe UI Light" w:cs="Segoe UI Light"/>
+          <w:lang w:eastAsia="x-none"/>
+        </w:rPr>
+      </w:pPr>
+    </w:p>
+    <w:p>
+      <w:pPr>
+        <w:rPr>
+          <w:rFonts w:ascii="Segoe UI Light" w:hAnsi="Segoe UI Light" w:cs="Segoe UI Light"/>
+          <w:lang w:eastAsia="x-none"/>
+        </w:rPr>
+      </w:pPr>
+    </w:p>
+    <w:p>
+      <w:pPr>
+        <w:rPr>
+          <w:rFonts w:ascii="Segoe UI Light" w:hAnsi="Segoe UI Light" w:cs="Segoe UI Light"/>
+          <w:lang w:eastAsia="x-none"/>
+        </w:rPr>
+      </w:pPr>
+    </w:p>
+    <w:p>
+      <w:pPr>
+        <w:rPr>
+          <w:rFonts w:ascii="Segoe UI Light" w:hAnsi="Segoe UI Light" w:cs="Segoe UI Light"/>
+          <w:lang w:eastAsia="x-none"/>
+        </w:rPr>
+      </w:pPr>
+    </w:p>
+    <w:p>
+      <w:pPr>
+        <w:rPr>
+          <w:rFonts w:ascii="Segoe UI Light" w:hAnsi="Segoe UI Light" w:cs="Segoe UI Light"/>
+          <w:lang w:eastAsia="x-none"/>
+        </w:rPr>
+      </w:pPr>
+    </w:p>
+    <w:p>
+      <w:pPr>
+        <w:rPr>
+          <w:rFonts w:ascii="Segoe UI Light" w:hAnsi="Segoe UI Light" w:cs="Segoe UI Light"/>
+          <w:lang w:eastAsia="x-none"/>
+        </w:rPr>
+      </w:pPr>
     </w:p>
     <w:p>
       <w:pPr>
@@ -7932,6 +8371,7 @@
           <w:rFonts w:ascii="Segoe UI Light" w:hAnsi="Segoe UI Light" w:cs="Segoe UI Light"/>
           <w:lang w:eastAsia="x-none"/>
         </w:rPr>
+        <w:lastRenderedPageBreak/>
         <w:t>ACHAT DE PROPRIETE :</w:t>
       </w:r>
     </w:p>
@@ -8124,7 +8564,6 @@
           <w:lang w:eastAsia="x-none"/>
         </w:rPr>
       </w:pPr>
-      <w:proofErr w:type="spellStart"/>
       <w:r>
         <w:rPr>
           <w:rFonts w:ascii="Segoe UI Light" w:hAnsi="Segoe UI Light" w:cs="Segoe UI Light"/>
@@ -8133,7 +8572,6 @@
         </w:rPr>
         <w:t>Postconditions</w:t>
       </w:r>
-      <w:proofErr w:type="spellEnd"/>
       <w:r>
         <w:rPr>
           <w:rFonts w:ascii="Segoe UI Light" w:hAnsi="Segoe UI Light" w:cs="Segoe UI Light"/>
@@ -8266,6 +8704,114 @@
         <w:tab/>
         <w:t>un modale de confirmation (OK/CANCEL) s’affiche et le serveur enregistre la transaction et ajoute au joueur la propriété dans la base des données.</w:t>
       </w:r>
+    </w:p>
+    <w:p>
+      <w:pPr>
+        <w:ind w:left="2124" w:hanging="708"/>
+        <w:rPr>
+          <w:rFonts w:ascii="Segoe UI Light" w:hAnsi="Segoe UI Light" w:cs="Segoe UI Light"/>
+          <w:lang w:eastAsia="x-none"/>
+        </w:rPr>
+      </w:pPr>
+    </w:p>
+    <w:p>
+      <w:pPr>
+        <w:ind w:left="2124" w:hanging="708"/>
+        <w:rPr>
+          <w:rFonts w:ascii="Segoe UI Light" w:hAnsi="Segoe UI Light" w:cs="Segoe UI Light"/>
+          <w:lang w:eastAsia="x-none"/>
+        </w:rPr>
+      </w:pPr>
+    </w:p>
+    <w:p>
+      <w:pPr>
+        <w:ind w:left="2124" w:hanging="708"/>
+        <w:rPr>
+          <w:rFonts w:ascii="Segoe UI Light" w:hAnsi="Segoe UI Light" w:cs="Segoe UI Light"/>
+          <w:lang w:eastAsia="x-none"/>
+        </w:rPr>
+      </w:pPr>
+    </w:p>
+    <w:p>
+      <w:pPr>
+        <w:ind w:left="2124" w:hanging="708"/>
+        <w:rPr>
+          <w:rFonts w:ascii="Segoe UI Light" w:hAnsi="Segoe UI Light" w:cs="Segoe UI Light"/>
+          <w:lang w:eastAsia="x-none"/>
+        </w:rPr>
+      </w:pPr>
+    </w:p>
+    <w:p>
+      <w:pPr>
+        <w:ind w:left="2124" w:hanging="708"/>
+        <w:rPr>
+          <w:rFonts w:ascii="Segoe UI Light" w:hAnsi="Segoe UI Light" w:cs="Segoe UI Light"/>
+          <w:lang w:eastAsia="x-none"/>
+        </w:rPr>
+      </w:pPr>
+    </w:p>
+    <w:p>
+      <w:pPr>
+        <w:ind w:left="2124" w:hanging="708"/>
+        <w:rPr>
+          <w:rFonts w:ascii="Segoe UI Light" w:hAnsi="Segoe UI Light" w:cs="Segoe UI Light"/>
+          <w:lang w:eastAsia="x-none"/>
+        </w:rPr>
+      </w:pPr>
+    </w:p>
+    <w:p>
+      <w:pPr>
+        <w:ind w:left="2124" w:hanging="708"/>
+        <w:rPr>
+          <w:rFonts w:ascii="Segoe UI Light" w:hAnsi="Segoe UI Light" w:cs="Segoe UI Light"/>
+          <w:lang w:eastAsia="x-none"/>
+        </w:rPr>
+      </w:pPr>
+    </w:p>
+    <w:p>
+      <w:pPr>
+        <w:ind w:left="2124" w:hanging="708"/>
+        <w:rPr>
+          <w:rFonts w:ascii="Segoe UI Light" w:hAnsi="Segoe UI Light" w:cs="Segoe UI Light"/>
+          <w:lang w:eastAsia="x-none"/>
+        </w:rPr>
+      </w:pPr>
+    </w:p>
+    <w:p>
+      <w:pPr>
+        <w:ind w:left="2124" w:hanging="708"/>
+        <w:rPr>
+          <w:rFonts w:ascii="Segoe UI Light" w:hAnsi="Segoe UI Light" w:cs="Segoe UI Light"/>
+          <w:lang w:eastAsia="x-none"/>
+        </w:rPr>
+      </w:pPr>
+    </w:p>
+    <w:p>
+      <w:pPr>
+        <w:ind w:left="2124" w:hanging="708"/>
+        <w:rPr>
+          <w:rFonts w:ascii="Segoe UI Light" w:hAnsi="Segoe UI Light" w:cs="Segoe UI Light"/>
+          <w:lang w:eastAsia="x-none"/>
+        </w:rPr>
+      </w:pPr>
+    </w:p>
+    <w:p>
+      <w:pPr>
+        <w:ind w:left="2124" w:hanging="708"/>
+        <w:rPr>
+          <w:rFonts w:ascii="Segoe UI Light" w:hAnsi="Segoe UI Light" w:cs="Segoe UI Light"/>
+          <w:lang w:eastAsia="x-none"/>
+        </w:rPr>
+      </w:pPr>
+    </w:p>
+    <w:p>
+      <w:pPr>
+        <w:ind w:left="2124" w:hanging="708"/>
+        <w:rPr>
+          <w:rFonts w:ascii="Segoe UI Light" w:hAnsi="Segoe UI Light" w:cs="Segoe UI Light"/>
+          <w:lang w:eastAsia="x-none"/>
+        </w:rPr>
+      </w:pPr>
     </w:p>
     <w:p>
       <w:pPr>
@@ -8284,6 +8830,7 @@
           <w:rFonts w:ascii="Segoe UI Light" w:hAnsi="Segoe UI Light" w:cs="Segoe UI Light"/>
           <w:lang w:eastAsia="x-none"/>
         </w:rPr>
+        <w:lastRenderedPageBreak/>
         <w:t>METTRE EN VENTE UNE PROPRIETE :</w:t>
       </w:r>
     </w:p>
@@ -8476,7 +9023,6 @@
           <w:lang w:eastAsia="x-none"/>
         </w:rPr>
       </w:pPr>
-      <w:proofErr w:type="spellStart"/>
       <w:r>
         <w:rPr>
           <w:rFonts w:ascii="Segoe UI Light" w:hAnsi="Segoe UI Light" w:cs="Segoe UI Light"/>
@@ -8485,7 +9031,6 @@
         </w:rPr>
         <w:t>Postconditions</w:t>
       </w:r>
-      <w:proofErr w:type="spellEnd"/>
       <w:r>
         <w:rPr>
           <w:rFonts w:ascii="Segoe UI Light" w:hAnsi="Segoe UI Light" w:cs="Segoe UI Light"/>
@@ -8522,7 +9067,6 @@
           <w:b/>
           <w:lang w:eastAsia="x-none"/>
         </w:rPr>
-        <w:lastRenderedPageBreak/>
         <w:t>Scénario</w:t>
       </w:r>
       <w:r>
@@ -8619,6 +9163,110 @@
         <w:tab/>
         <w:t>un modale de confirmation (OK/CANCEL) s’affiche et le serveur enregistre la mise en vente et ajoute ce bien à la liste de vente dans la base des données.</w:t>
       </w:r>
+    </w:p>
+    <w:p>
+      <w:pPr>
+        <w:rPr>
+          <w:rFonts w:ascii="Segoe UI Light" w:hAnsi="Segoe UI Light" w:cs="Segoe UI Light"/>
+          <w:lang w:eastAsia="x-none"/>
+        </w:rPr>
+      </w:pPr>
+    </w:p>
+    <w:p>
+      <w:pPr>
+        <w:rPr>
+          <w:rFonts w:ascii="Segoe UI Light" w:hAnsi="Segoe UI Light" w:cs="Segoe UI Light"/>
+          <w:lang w:eastAsia="x-none"/>
+        </w:rPr>
+      </w:pPr>
+    </w:p>
+    <w:p>
+      <w:pPr>
+        <w:rPr>
+          <w:rFonts w:ascii="Segoe UI Light" w:hAnsi="Segoe UI Light" w:cs="Segoe UI Light"/>
+          <w:lang w:eastAsia="x-none"/>
+        </w:rPr>
+      </w:pPr>
+    </w:p>
+    <w:p>
+      <w:pPr>
+        <w:rPr>
+          <w:rFonts w:ascii="Segoe UI Light" w:hAnsi="Segoe UI Light" w:cs="Segoe UI Light"/>
+          <w:lang w:eastAsia="x-none"/>
+        </w:rPr>
+      </w:pPr>
+    </w:p>
+    <w:p>
+      <w:pPr>
+        <w:rPr>
+          <w:rFonts w:ascii="Segoe UI Light" w:hAnsi="Segoe UI Light" w:cs="Segoe UI Light"/>
+          <w:lang w:eastAsia="x-none"/>
+        </w:rPr>
+      </w:pPr>
+    </w:p>
+    <w:p>
+      <w:pPr>
+        <w:rPr>
+          <w:rFonts w:ascii="Segoe UI Light" w:hAnsi="Segoe UI Light" w:cs="Segoe UI Light"/>
+          <w:lang w:eastAsia="x-none"/>
+        </w:rPr>
+      </w:pPr>
+    </w:p>
+    <w:p>
+      <w:pPr>
+        <w:rPr>
+          <w:rFonts w:ascii="Segoe UI Light" w:hAnsi="Segoe UI Light" w:cs="Segoe UI Light"/>
+          <w:lang w:eastAsia="x-none"/>
+        </w:rPr>
+      </w:pPr>
+    </w:p>
+    <w:p>
+      <w:pPr>
+        <w:rPr>
+          <w:rFonts w:ascii="Segoe UI Light" w:hAnsi="Segoe UI Light" w:cs="Segoe UI Light"/>
+          <w:lang w:eastAsia="x-none"/>
+        </w:rPr>
+      </w:pPr>
+    </w:p>
+    <w:p>
+      <w:pPr>
+        <w:rPr>
+          <w:rFonts w:ascii="Segoe UI Light" w:hAnsi="Segoe UI Light" w:cs="Segoe UI Light"/>
+          <w:lang w:eastAsia="x-none"/>
+        </w:rPr>
+      </w:pPr>
+    </w:p>
+    <w:p>
+      <w:pPr>
+        <w:rPr>
+          <w:rFonts w:ascii="Segoe UI Light" w:hAnsi="Segoe UI Light" w:cs="Segoe UI Light"/>
+          <w:lang w:eastAsia="x-none"/>
+        </w:rPr>
+      </w:pPr>
+    </w:p>
+    <w:p>
+      <w:pPr>
+        <w:rPr>
+          <w:rFonts w:ascii="Segoe UI Light" w:hAnsi="Segoe UI Light" w:cs="Segoe UI Light"/>
+          <w:lang w:eastAsia="x-none"/>
+        </w:rPr>
+      </w:pPr>
+    </w:p>
+    <w:p>
+      <w:pPr>
+        <w:rPr>
+          <w:rFonts w:ascii="Segoe UI Light" w:hAnsi="Segoe UI Light" w:cs="Segoe UI Light"/>
+          <w:lang w:eastAsia="x-none"/>
+        </w:rPr>
+      </w:pPr>
+    </w:p>
+    <w:p>
+      <w:pPr>
+        <w:rPr>
+          <w:rFonts w:ascii="Segoe UI Light" w:hAnsi="Segoe UI Light" w:cs="Segoe UI Light"/>
+          <w:lang w:eastAsia="x-none"/>
+        </w:rPr>
+      </w:pPr>
     </w:p>
     <w:p>
       <w:pPr>
@@ -8837,7 +9485,6 @@
           <w:lang w:eastAsia="x-none"/>
         </w:rPr>
       </w:pPr>
-      <w:proofErr w:type="spellStart"/>
       <w:r>
         <w:rPr>
           <w:rFonts w:ascii="Segoe UI Light" w:hAnsi="Segoe UI Light" w:cs="Segoe UI Light"/>
@@ -8846,7 +9493,6 @@
         </w:rPr>
         <w:t>Postconditions</w:t>
       </w:r>
-      <w:proofErr w:type="spellEnd"/>
       <w:r>
         <w:rPr>
           <w:rFonts w:ascii="Segoe UI Light" w:hAnsi="Segoe UI Light" w:cs="Segoe UI Light"/>
@@ -8994,6 +9640,54 @@
         <w:tab/>
         <w:t>Une notification s’affiche au joueur vendeur en lui confirmant la vente de son bien, et le serveur enregistre les nouvelles transformations des deux joueurs dans la base de données.</w:t>
       </w:r>
+    </w:p>
+    <w:p>
+      <w:pPr>
+        <w:rPr>
+          <w:rFonts w:ascii="Segoe UI Light" w:hAnsi="Segoe UI Light" w:cs="Segoe UI Light"/>
+          <w:lang w:eastAsia="x-none"/>
+        </w:rPr>
+      </w:pPr>
+    </w:p>
+    <w:p>
+      <w:pPr>
+        <w:rPr>
+          <w:rFonts w:ascii="Segoe UI Light" w:hAnsi="Segoe UI Light" w:cs="Segoe UI Light"/>
+          <w:lang w:eastAsia="x-none"/>
+        </w:rPr>
+      </w:pPr>
+    </w:p>
+    <w:p>
+      <w:pPr>
+        <w:rPr>
+          <w:rFonts w:ascii="Segoe UI Light" w:hAnsi="Segoe UI Light" w:cs="Segoe UI Light"/>
+          <w:lang w:eastAsia="x-none"/>
+        </w:rPr>
+      </w:pPr>
+    </w:p>
+    <w:p>
+      <w:pPr>
+        <w:rPr>
+          <w:rFonts w:ascii="Segoe UI Light" w:hAnsi="Segoe UI Light" w:cs="Segoe UI Light"/>
+          <w:lang w:eastAsia="x-none"/>
+        </w:rPr>
+      </w:pPr>
+    </w:p>
+    <w:p>
+      <w:pPr>
+        <w:rPr>
+          <w:rFonts w:ascii="Segoe UI Light" w:hAnsi="Segoe UI Light" w:cs="Segoe UI Light"/>
+          <w:lang w:eastAsia="x-none"/>
+        </w:rPr>
+      </w:pPr>
+    </w:p>
+    <w:p>
+      <w:pPr>
+        <w:rPr>
+          <w:rFonts w:ascii="Segoe UI Light" w:hAnsi="Segoe UI Light" w:cs="Segoe UI Light"/>
+          <w:lang w:eastAsia="x-none"/>
+        </w:rPr>
+      </w:pPr>
     </w:p>
     <w:p>
       <w:pPr>
@@ -9236,7 +9930,6 @@
           <w:lang w:eastAsia="x-none"/>
         </w:rPr>
       </w:pPr>
-      <w:proofErr w:type="spellStart"/>
       <w:r>
         <w:rPr>
           <w:rFonts w:ascii="Segoe UI Light" w:hAnsi="Segoe UI Light" w:cs="Segoe UI Light"/>
@@ -9245,7 +9938,6 @@
         </w:rPr>
         <w:t>Postconditions</w:t>
       </w:r>
-      <w:proofErr w:type="spellEnd"/>
       <w:r>
         <w:rPr>
           <w:rFonts w:ascii="Segoe UI Light" w:hAnsi="Segoe UI Light" w:cs="Segoe UI Light"/>
@@ -9369,6 +10061,105 @@
         <w:tab/>
         <w:t xml:space="preserve">Un modale s’affiche pour que le joueur puisse écrire un message et l’envoyer. Une notification s’affiche à l’écran du joueur destinataire. Le serveur reçoit le message et le transmet au joueur désiré. </w:t>
       </w:r>
+    </w:p>
+    <w:p>
+      <w:pPr>
+        <w:ind w:left="2124" w:hanging="708"/>
+        <w:rPr>
+          <w:rFonts w:ascii="Segoe UI Light" w:hAnsi="Segoe UI Light" w:cs="Segoe UI Light"/>
+          <w:lang w:eastAsia="x-none"/>
+        </w:rPr>
+      </w:pPr>
+    </w:p>
+    <w:p>
+      <w:pPr>
+        <w:ind w:left="2124" w:hanging="708"/>
+        <w:rPr>
+          <w:rFonts w:ascii="Segoe UI Light" w:hAnsi="Segoe UI Light" w:cs="Segoe UI Light"/>
+          <w:lang w:eastAsia="x-none"/>
+        </w:rPr>
+      </w:pPr>
+    </w:p>
+    <w:p>
+      <w:pPr>
+        <w:ind w:left="2124" w:hanging="708"/>
+        <w:rPr>
+          <w:rFonts w:ascii="Segoe UI Light" w:hAnsi="Segoe UI Light" w:cs="Segoe UI Light"/>
+          <w:lang w:eastAsia="x-none"/>
+        </w:rPr>
+      </w:pPr>
+    </w:p>
+    <w:p>
+      <w:pPr>
+        <w:ind w:left="2124" w:hanging="708"/>
+        <w:rPr>
+          <w:rFonts w:ascii="Segoe UI Light" w:hAnsi="Segoe UI Light" w:cs="Segoe UI Light"/>
+          <w:lang w:eastAsia="x-none"/>
+        </w:rPr>
+      </w:pPr>
+    </w:p>
+    <w:p>
+      <w:pPr>
+        <w:ind w:left="2124" w:hanging="708"/>
+        <w:rPr>
+          <w:rFonts w:ascii="Segoe UI Light" w:hAnsi="Segoe UI Light" w:cs="Segoe UI Light"/>
+          <w:lang w:eastAsia="x-none"/>
+        </w:rPr>
+      </w:pPr>
+    </w:p>
+    <w:p>
+      <w:pPr>
+        <w:ind w:left="2124" w:hanging="708"/>
+        <w:rPr>
+          <w:rFonts w:ascii="Segoe UI Light" w:hAnsi="Segoe UI Light" w:cs="Segoe UI Light"/>
+          <w:lang w:eastAsia="x-none"/>
+        </w:rPr>
+      </w:pPr>
+    </w:p>
+    <w:p>
+      <w:pPr>
+        <w:ind w:left="2124" w:hanging="708"/>
+        <w:rPr>
+          <w:rFonts w:ascii="Segoe UI Light" w:hAnsi="Segoe UI Light" w:cs="Segoe UI Light"/>
+          <w:lang w:eastAsia="x-none"/>
+        </w:rPr>
+      </w:pPr>
+    </w:p>
+    <w:p>
+      <w:pPr>
+        <w:ind w:left="2124" w:hanging="708"/>
+        <w:rPr>
+          <w:rFonts w:ascii="Segoe UI Light" w:hAnsi="Segoe UI Light" w:cs="Segoe UI Light"/>
+          <w:lang w:eastAsia="x-none"/>
+        </w:rPr>
+      </w:pPr>
+    </w:p>
+    <w:p>
+      <w:pPr>
+        <w:ind w:left="2124" w:hanging="708"/>
+        <w:rPr>
+          <w:rFonts w:ascii="Segoe UI Light" w:hAnsi="Segoe UI Light" w:cs="Segoe UI Light"/>
+          <w:lang w:eastAsia="x-none"/>
+        </w:rPr>
+      </w:pPr>
+    </w:p>
+    <w:p>
+      <w:pPr>
+        <w:ind w:left="2124" w:hanging="708"/>
+        <w:rPr>
+          <w:rFonts w:ascii="Segoe UI Light" w:hAnsi="Segoe UI Light" w:cs="Segoe UI Light"/>
+          <w:lang w:eastAsia="x-none"/>
+        </w:rPr>
+      </w:pPr>
+    </w:p>
+    <w:p>
+      <w:pPr>
+        <w:ind w:left="2124" w:hanging="708"/>
+        <w:rPr>
+          <w:rFonts w:ascii="Segoe UI Light" w:hAnsi="Segoe UI Light" w:cs="Segoe UI Light"/>
+          <w:lang w:eastAsia="x-none"/>
+        </w:rPr>
+      </w:pPr>
     </w:p>
     <w:p>
       <w:pPr>
@@ -9550,7 +10341,6 @@
           <w:lang w:eastAsia="x-none"/>
         </w:rPr>
       </w:pPr>
-      <w:proofErr w:type="spellStart"/>
       <w:r>
         <w:rPr>
           <w:rFonts w:ascii="Segoe UI Light" w:hAnsi="Segoe UI Light" w:cs="Segoe UI Light"/>
@@ -9559,7 +10349,6 @@
         </w:rPr>
         <w:t>Postconditions</w:t>
       </w:r>
-      <w:proofErr w:type="spellEnd"/>
       <w:r>
         <w:rPr>
           <w:rFonts w:ascii="Segoe UI Light" w:hAnsi="Segoe UI Light" w:cs="Segoe UI Light"/>
@@ -9596,7 +10385,6 @@
           <w:b/>
           <w:lang w:eastAsia="x-none"/>
         </w:rPr>
-        <w:lastRenderedPageBreak/>
         <w:t>Scénario</w:t>
       </w:r>
       <w:r>
@@ -9693,6 +10481,102 @@
         <w:tab/>
         <w:t>La liste des conversations s’affiche dans la boite de messagerie en lui permettant  de consulter chaque conversation en cliquant sur le nom de l’expéditeur.</w:t>
       </w:r>
+    </w:p>
+    <w:p>
+      <w:pPr>
+        <w:rPr>
+          <w:rFonts w:ascii="Segoe UI Light" w:hAnsi="Segoe UI Light" w:cs="Segoe UI Light"/>
+          <w:lang w:eastAsia="x-none"/>
+        </w:rPr>
+      </w:pPr>
+    </w:p>
+    <w:p>
+      <w:pPr>
+        <w:rPr>
+          <w:rFonts w:ascii="Segoe UI Light" w:hAnsi="Segoe UI Light" w:cs="Segoe UI Light"/>
+          <w:lang w:eastAsia="x-none"/>
+        </w:rPr>
+      </w:pPr>
+    </w:p>
+    <w:p>
+      <w:pPr>
+        <w:rPr>
+          <w:rFonts w:ascii="Segoe UI Light" w:hAnsi="Segoe UI Light" w:cs="Segoe UI Light"/>
+          <w:lang w:eastAsia="x-none"/>
+        </w:rPr>
+      </w:pPr>
+    </w:p>
+    <w:p>
+      <w:pPr>
+        <w:rPr>
+          <w:rFonts w:ascii="Segoe UI Light" w:hAnsi="Segoe UI Light" w:cs="Segoe UI Light"/>
+          <w:lang w:eastAsia="x-none"/>
+        </w:rPr>
+      </w:pPr>
+    </w:p>
+    <w:p>
+      <w:pPr>
+        <w:rPr>
+          <w:rFonts w:ascii="Segoe UI Light" w:hAnsi="Segoe UI Light" w:cs="Segoe UI Light"/>
+          <w:lang w:eastAsia="x-none"/>
+        </w:rPr>
+      </w:pPr>
+    </w:p>
+    <w:p>
+      <w:pPr>
+        <w:rPr>
+          <w:rFonts w:ascii="Segoe UI Light" w:hAnsi="Segoe UI Light" w:cs="Segoe UI Light"/>
+          <w:lang w:eastAsia="x-none"/>
+        </w:rPr>
+      </w:pPr>
+    </w:p>
+    <w:p>
+      <w:pPr>
+        <w:rPr>
+          <w:rFonts w:ascii="Segoe UI Light" w:hAnsi="Segoe UI Light" w:cs="Segoe UI Light"/>
+          <w:lang w:eastAsia="x-none"/>
+        </w:rPr>
+      </w:pPr>
+    </w:p>
+    <w:p>
+      <w:pPr>
+        <w:rPr>
+          <w:rFonts w:ascii="Segoe UI Light" w:hAnsi="Segoe UI Light" w:cs="Segoe UI Light"/>
+          <w:lang w:eastAsia="x-none"/>
+        </w:rPr>
+      </w:pPr>
+    </w:p>
+    <w:p>
+      <w:pPr>
+        <w:rPr>
+          <w:rFonts w:ascii="Segoe UI Light" w:hAnsi="Segoe UI Light" w:cs="Segoe UI Light"/>
+          <w:lang w:eastAsia="x-none"/>
+        </w:rPr>
+      </w:pPr>
+    </w:p>
+    <w:p>
+      <w:pPr>
+        <w:rPr>
+          <w:rFonts w:ascii="Segoe UI Light" w:hAnsi="Segoe UI Light" w:cs="Segoe UI Light"/>
+          <w:lang w:eastAsia="x-none"/>
+        </w:rPr>
+      </w:pPr>
+    </w:p>
+    <w:p>
+      <w:pPr>
+        <w:rPr>
+          <w:rFonts w:ascii="Segoe UI Light" w:hAnsi="Segoe UI Light" w:cs="Segoe UI Light"/>
+          <w:lang w:eastAsia="x-none"/>
+        </w:rPr>
+      </w:pPr>
+    </w:p>
+    <w:p>
+      <w:pPr>
+        <w:rPr>
+          <w:rFonts w:ascii="Segoe UI Light" w:hAnsi="Segoe UI Light" w:cs="Segoe UI Light"/>
+          <w:lang w:eastAsia="x-none"/>
+        </w:rPr>
+      </w:pPr>
     </w:p>
     <w:p>
       <w:pPr>
@@ -9911,7 +10795,6 @@
           <w:lang w:eastAsia="x-none"/>
         </w:rPr>
       </w:pPr>
-      <w:proofErr w:type="spellStart"/>
       <w:r>
         <w:rPr>
           <w:rFonts w:ascii="Segoe UI Light" w:hAnsi="Segoe UI Light" w:cs="Segoe UI Light"/>
@@ -9920,7 +10803,6 @@
         </w:rPr>
         <w:t>Postconditions</w:t>
       </w:r>
-      <w:proofErr w:type="spellEnd"/>
       <w:r>
         <w:rPr>
           <w:rFonts w:ascii="Segoe UI Light" w:hAnsi="Segoe UI Light" w:cs="Segoe UI Light"/>
@@ -10128,16 +11010,14 @@
         </w:rPr>
         <w:t xml:space="preserve">non </w:t>
       </w:r>
-      <w:proofErr w:type="gramStart"/>
       <w:r>
         <w:rPr>
           <w:rFonts w:ascii="Segoe UI Light" w:hAnsi="Segoe UI Light" w:cs="Segoe UI Light"/>
           <w:color w:val="858585" w:themeColor="accent3" w:themeTint="80"/>
           <w:lang w:val="fr-FR"/>
         </w:rPr>
-        <w:t>définitive )</w:t>
-      </w:r>
-      <w:proofErr w:type="gramEnd"/>
+        <w:t>définitive)</w:t>
+      </w:r>
       <w:r>
         <w:rPr>
           <w:rFonts w:ascii="Segoe UI Light" w:hAnsi="Segoe UI Light" w:cs="Segoe UI Light"/>
@@ -10154,17 +11034,17 @@
           <w:rFonts w:ascii="Segoe UI Light" w:hAnsi="Segoe UI Light" w:cs="Segoe UI Light"/>
         </w:rPr>
       </w:pPr>
-      <w:r>
-        <w:rPr>
-          <w:rFonts w:ascii="Segoe UI Light" w:hAnsi="Segoe UI Light" w:cs="Segoe UI Light"/>
+      <w:bookmarkStart w:id="28" w:name="_GoBack"/>
+      <w:r>
+        <w:rPr>
           <w:noProof/>
-          <w:lang w:eastAsia="fr-FR" w:bidi="ar-SA"/>
+          <w:lang w:eastAsia="fr-FR"/>
         </w:rPr>
         <w:drawing>
-          <wp:inline distT="0" distB="0" distL="0" distR="0" wp14:anchorId="367F3542" wp14:editId="492AF84C">
-            <wp:extent cx="5753100" cy="4305300"/>
-            <wp:effectExtent l="0" t="0" r="0" b="0"/>
-            <wp:docPr id="2" name="Image 2" descr="Untitled"/>
+          <wp:inline distT="0" distB="0" distL="0" distR="0" wp14:anchorId="7E4247EE" wp14:editId="491637AE">
+            <wp:extent cx="6533072" cy="3674853"/>
+            <wp:effectExtent l="0" t="0" r="1270" b="1905"/>
+            <wp:docPr id="4" name="Image 4"/>
             <wp:cNvGraphicFramePr>
               <a:graphicFrameLocks xmlns:a="http://schemas.openxmlformats.org/drawingml/2006/main" noChangeAspect="1"/>
             </wp:cNvGraphicFramePr>
@@ -10172,36 +11052,23 @@
               <a:graphicData uri="http://schemas.openxmlformats.org/drawingml/2006/picture">
                 <pic:pic xmlns:pic="http://schemas.openxmlformats.org/drawingml/2006/picture">
                   <pic:nvPicPr>
-                    <pic:cNvPr id="0" name="Picture 2" descr="Untitled"/>
-                    <pic:cNvPicPr>
-                      <a:picLocks noChangeAspect="1" noChangeArrowheads="1"/>
-                    </pic:cNvPicPr>
+                    <pic:cNvPr id="1" name=""/>
+                    <pic:cNvPicPr/>
                   </pic:nvPicPr>
                   <pic:blipFill>
-                    <a:blip r:embed="rId12">
-                      <a:extLst>
-                        <a:ext uri="{28A0092B-C50C-407E-A947-70E740481C1C}">
-                          <a14:useLocalDpi xmlns:a14="http://schemas.microsoft.com/office/drawing/2010/main" val="0"/>
-                        </a:ext>
-                      </a:extLst>
-                    </a:blip>
-                    <a:srcRect/>
+                    <a:blip r:embed="rId12"/>
                     <a:stretch>
                       <a:fillRect/>
                     </a:stretch>
                   </pic:blipFill>
-                  <pic:spPr bwMode="auto">
+                  <pic:spPr>
                     <a:xfrm>
                       <a:off x="0" y="0"/>
-                      <a:ext cx="5753100" cy="4305300"/>
+                      <a:ext cx="6549645" cy="3684176"/>
                     </a:xfrm>
                     <a:prstGeom prst="rect">
                       <a:avLst/>
                     </a:prstGeom>
-                    <a:noFill/>
-                    <a:ln>
-                      <a:noFill/>
-                    </a:ln>
                   </pic:spPr>
                 </pic:pic>
               </a:graphicData>
@@ -10209,6 +11076,7 @@
           </wp:inline>
         </w:drawing>
       </w:r>
+      <w:bookmarkEnd w:id="28"/>
     </w:p>
     <w:p>
       <w:pPr>
@@ -10330,6 +11198,20 @@
         </w:rPr>
         <w:t>Le client devra disposer au minimum d’une machine dotée d’un processeur cadencé à 1.5Ghz, d’1Gb de RAM et d’une carte graphique supportant la résolution 1024x768. Cependant, une machine plus puissante est recommandée.</w:t>
       </w:r>
+    </w:p>
+    <w:p>
+      <w:pPr>
+        <w:rPr>
+          <w:rFonts w:ascii="Segoe UI Light" w:hAnsi="Segoe UI Light" w:cs="Segoe UI Light"/>
+        </w:rPr>
+      </w:pPr>
+    </w:p>
+    <w:p>
+      <w:pPr>
+        <w:rPr>
+          <w:rFonts w:ascii="Segoe UI Light" w:hAnsi="Segoe UI Light" w:cs="Segoe UI Light"/>
+        </w:rPr>
+      </w:pPr>
     </w:p>
     <w:p>
       <w:pPr>
@@ -10537,25 +11419,7 @@
           <w:color w:val="000000"/>
           <w:lang w:eastAsia="fr-FR"/>
         </w:rPr>
-        <w:t xml:space="preserve"> : Un langage expressif, qui couplé à </w:t>
-      </w:r>
-      <w:proofErr w:type="spellStart"/>
-      <w:r>
-        <w:rPr>
-          <w:rFonts w:ascii="Segoe UI Light" w:hAnsi="Segoe UI Light" w:cs="Segoe UI Light"/>
-          <w:color w:val="000000"/>
-          <w:lang w:eastAsia="fr-FR"/>
-        </w:rPr>
-        <w:t>Phaser.Js</w:t>
-      </w:r>
-      <w:proofErr w:type="spellEnd"/>
-      <w:r>
-        <w:rPr>
-          <w:rFonts w:ascii="Segoe UI Light" w:hAnsi="Segoe UI Light" w:cs="Segoe UI Light"/>
-          <w:color w:val="000000"/>
-          <w:lang w:eastAsia="fr-FR"/>
-        </w:rPr>
-        <w:t>, nous permettra de réaliser facilement la partie cliente du jeu, sans toutefois négliger l’aspect graphique.</w:t>
+        <w:t> : Un langage expressif, qui couplé à Phaser.Js, nous permettra de réaliser facilement la partie cliente du jeu, sans toutefois négliger l’aspect graphique.</w:t>
       </w:r>
       <w:r>
         <w:rPr>
@@ -10773,23 +11637,13 @@
           <w:lang w:eastAsia="fr-FR"/>
         </w:rPr>
       </w:pPr>
-      <w:proofErr w:type="spellStart"/>
       <w:r>
         <w:rPr>
           <w:rFonts w:ascii="Segoe UI Light" w:hAnsi="Segoe UI Light" w:cs="Segoe UI Light"/>
           <w:color w:val="000000"/>
           <w:lang w:eastAsia="fr-FR"/>
         </w:rPr>
-        <w:t>SignalR</w:t>
-      </w:r>
-      <w:proofErr w:type="spellEnd"/>
-      <w:r>
-        <w:rPr>
-          <w:rFonts w:ascii="Segoe UI Light" w:hAnsi="Segoe UI Light" w:cs="Segoe UI Light"/>
-          <w:color w:val="000000"/>
-          <w:lang w:eastAsia="fr-FR"/>
-        </w:rPr>
-        <w:t> : Cette technologie assure une communication (serveur/client) en temps réel. Le temps réel permet au serveur d’envoyer des informations au client sans que celui-ci n’en soit demandeur.</w:t>
+        <w:t>SignalR : Cette technologie assure une communication (serveur/client) en temps réel. Le temps réel permet au serveur d’envoyer des informations au client sans que celui-ci n’en soit demandeur.</w:t>
       </w:r>
     </w:p>
     <w:p>
@@ -10905,23 +11759,7 @@
           <w:rFonts w:ascii="Segoe UI Light" w:hAnsi="Segoe UI Light" w:cs="Segoe UI Light"/>
           <w:lang w:eastAsia="x-none"/>
         </w:rPr>
-        <w:t xml:space="preserve">Lors de la mise en ligne du projet </w:t>
-      </w:r>
-      <w:proofErr w:type="spellStart"/>
-      <w:r>
-        <w:rPr>
-          <w:rFonts w:ascii="Segoe UI Light" w:hAnsi="Segoe UI Light" w:cs="Segoe UI Light"/>
-          <w:lang w:eastAsia="x-none"/>
-        </w:rPr>
-        <w:t>Wander</w:t>
-      </w:r>
-      <w:proofErr w:type="spellEnd"/>
-      <w:r>
-        <w:rPr>
-          <w:rFonts w:ascii="Segoe UI Light" w:hAnsi="Segoe UI Light" w:cs="Segoe UI Light"/>
-          <w:lang w:eastAsia="x-none"/>
-        </w:rPr>
-        <w:t xml:space="preserve">, nous mettrons à dispositions des utilisateurs les documents suivants : </w:t>
+        <w:t xml:space="preserve">Lors de la mise en ligne du projet Wander, nous mettrons à dispositions des utilisateurs les documents suivants : </w:t>
       </w:r>
     </w:p>
     <w:p>
@@ -10996,23 +11834,7 @@
           <w:rFonts w:ascii="Segoe UI Light" w:hAnsi="Segoe UI Light" w:cs="Segoe UI Light"/>
           <w:lang w:eastAsia="x-none"/>
         </w:rPr>
-        <w:t xml:space="preserve">Les documents devront pouvoir être téléchargeables librement sur le site Web </w:t>
-      </w:r>
-      <w:proofErr w:type="spellStart"/>
-      <w:r>
-        <w:rPr>
-          <w:rFonts w:ascii="Segoe UI Light" w:hAnsi="Segoe UI Light" w:cs="Segoe UI Light"/>
-          <w:lang w:eastAsia="x-none"/>
-        </w:rPr>
-        <w:t>Wander</w:t>
-      </w:r>
-      <w:proofErr w:type="spellEnd"/>
-      <w:r>
-        <w:rPr>
-          <w:rFonts w:ascii="Segoe UI Light" w:hAnsi="Segoe UI Light" w:cs="Segoe UI Light"/>
-          <w:lang w:eastAsia="x-none"/>
-        </w:rPr>
-        <w:t>, ils devront obligatoirement être au format PDF.</w:t>
+        <w:t>Les documents devront pouvoir être téléchargeables librement sur le site Web Wander, ils devront obligatoirement être au format PDF.</w:t>
       </w:r>
     </w:p>
     <w:p>
@@ -11035,23 +11857,7 @@
           <w:lang w:eastAsia="x-none"/>
         </w:rPr>
         <w:br/>
-        <w:t xml:space="preserve">Le tutoriel devra contenir des </w:t>
-      </w:r>
-      <w:proofErr w:type="spellStart"/>
-      <w:r>
-        <w:rPr>
-          <w:rFonts w:ascii="Segoe UI Light" w:hAnsi="Segoe UI Light" w:cs="Segoe UI Light"/>
-          <w:lang w:eastAsia="x-none"/>
-        </w:rPr>
-        <w:t>screenshots</w:t>
-      </w:r>
-      <w:proofErr w:type="spellEnd"/>
-      <w:r>
-        <w:rPr>
-          <w:rFonts w:ascii="Segoe UI Light" w:hAnsi="Segoe UI Light" w:cs="Segoe UI Light"/>
-          <w:lang w:eastAsia="x-none"/>
-        </w:rPr>
-        <w:t xml:space="preserve"> du jeu pour simplifier la compréhension.</w:t>
+        <w:t>Le tutoriel devra contenir des screenshots du jeu pour simplifier la compréhension.</w:t>
       </w:r>
     </w:p>
     <w:p>
@@ -11106,23 +11912,7 @@
           <w:rFonts w:ascii="Segoe UI Light" w:hAnsi="Segoe UI Light" w:cs="Segoe UI Light"/>
           <w:lang w:eastAsia="x-none"/>
         </w:rPr>
-        <w:t xml:space="preserve">Nous avons identifiés pour le projet </w:t>
-      </w:r>
-      <w:proofErr w:type="spellStart"/>
-      <w:r>
-        <w:rPr>
-          <w:rFonts w:ascii="Segoe UI Light" w:hAnsi="Segoe UI Light" w:cs="Segoe UI Light"/>
-          <w:lang w:eastAsia="x-none"/>
-        </w:rPr>
-        <w:t>Wander</w:t>
-      </w:r>
-      <w:proofErr w:type="spellEnd"/>
-      <w:r>
-        <w:rPr>
-          <w:rFonts w:ascii="Segoe UI Light" w:hAnsi="Segoe UI Light" w:cs="Segoe UI Light"/>
-          <w:lang w:eastAsia="x-none"/>
-        </w:rPr>
-        <w:t xml:space="preserve"> de nombreux attributs de qualités que nous devrons respecter.</w:t>
+        <w:t>Nous avons identifiés pour le projet Wander de nombreux attributs de qualités que nous devrons respecter.</w:t>
       </w:r>
     </w:p>
     <w:p>
@@ -11263,23 +12053,7 @@
           <w:lang w:eastAsia="x-none"/>
         </w:rPr>
         <w:lastRenderedPageBreak/>
-        <w:t xml:space="preserve">Maintenabilité : Le projet </w:t>
-      </w:r>
-      <w:proofErr w:type="spellStart"/>
-      <w:r>
-        <w:rPr>
-          <w:rFonts w:ascii="Segoe UI Light" w:hAnsi="Segoe UI Light" w:cs="Segoe UI Light"/>
-          <w:lang w:eastAsia="x-none"/>
-        </w:rPr>
-        <w:t>Wander</w:t>
-      </w:r>
-      <w:proofErr w:type="spellEnd"/>
-      <w:r>
-        <w:rPr>
-          <w:rFonts w:ascii="Segoe UI Light" w:hAnsi="Segoe UI Light" w:cs="Segoe UI Light"/>
-          <w:lang w:eastAsia="x-none"/>
-        </w:rPr>
-        <w:t xml:space="preserve"> devra être maintenable afin de permettre à d’autres développeurs de pouvoir ajouter de nouvelles fonctionnalités facilement et rapidement.</w:t>
+        <w:t>Maintenabilité : Le projet Wander devra être maintenable afin de permettre à d’autres développeurs de pouvoir ajouter de nouvelles fonctionnalités facilement et rapidement.</w:t>
       </w:r>
       <w:r>
         <w:rPr>
@@ -11434,6 +12208,7 @@
           <w:dataBinding w:prefixMappings="xmlns:ns0='http://purl.org/dc/elements/1.1/' xmlns:ns1='http://schemas.openxmlformats.org/package/2006/metadata/core-properties' " w:xpath="/ns1:coreProperties[1]/ns0:creator[1]" w:storeItemID="{6C3C8BC8-F283-45AE-878A-BAB7291924A1}"/>
           <w:text/>
         </w:sdtPr>
+        <w:sdtEndPr/>
         <w:sdtContent>
           <w:tc>
             <w:tcPr>
@@ -11516,7 +12291,7 @@
               <w:sz w:val="18"/>
               <w:szCs w:val="18"/>
             </w:rPr>
-            <w:t>7</w:t>
+            <w:t>9</w:t>
           </w:r>
           <w:r>
             <w:rPr>
@@ -11582,6 +12357,7 @@
         <w:color w:val="3F3F3F" w:themeColor="background1" w:themeShade="80"/>
         <w:sz w:val="20"/>
         <w:szCs w:val="20"/>
+        <w:lang w:eastAsia="fr-FR"/>
       </w:rPr>
       <mc:AlternateContent>
         <mc:Choice Requires="wpg">
@@ -11895,7 +12671,7 @@
                                 <w:sz w:val="24"/>
                                 <w:szCs w:val="24"/>
                               </w:rPr>
-                              <w:t>7</w:t>
+                              <w:t>9</w:t>
                             </w:r>
                             <w:r>
                               <w:rPr>
@@ -11990,7 +12766,7 @@
                           <w:sz w:val="24"/>
                           <w:szCs w:val="24"/>
                         </w:rPr>
-                        <w:t>7</w:t>
+                        <w:t>9</w:t>
                       </w:r>
                       <w:r>
                         <w:rPr>
@@ -12027,7 +12803,7 @@
 
 <file path=word/numbering.xml><?xml version="1.0" encoding="utf-8"?>
 <w:numbering xmlns:wpc="http://schemas.microsoft.com/office/word/2010/wordprocessingCanvas" xmlns:mc="http://schemas.openxmlformats.org/markup-compatibility/2006" xmlns:o="urn:schemas-microsoft-com:office:office" xmlns:r="http://schemas.openxmlformats.org/officeDocument/2006/relationships" xmlns:m="http://schemas.openxmlformats.org/officeDocument/2006/math" xmlns:v="urn:schemas-microsoft-com:vml" xmlns:wp14="http://schemas.microsoft.com/office/word/2010/wordprocessingDrawing" xmlns:wp="http://schemas.openxmlformats.org/drawingml/2006/wordprocessingDrawing" xmlns:w10="urn:schemas-microsoft-com:office:word" xmlns:w="http://schemas.openxmlformats.org/wordprocessingml/2006/main" xmlns:w14="http://schemas.microsoft.com/office/word/2010/wordml" xmlns:w15="http://schemas.microsoft.com/office/word/2012/wordml" xmlns:wpg="http://schemas.microsoft.com/office/word/2010/wordprocessingGroup" xmlns:wpi="http://schemas.microsoft.com/office/word/2010/wordprocessingInk" xmlns:wne="http://schemas.microsoft.com/office/word/2006/wordml" xmlns:wps="http://schemas.microsoft.com/office/word/2010/wordprocessingShape" mc:Ignorable="w14 w15 wp14">
-  <w:abstractNum w:abstractNumId="0" w15:restartNumberingAfterBreak="0">
+  <w:abstractNum w:abstractNumId="0">
     <w:nsid w:val="090943C4"/>
     <w:multiLevelType w:val="multilevel"/>
     <w:tmpl w:val="157219D6"/>
@@ -12176,7 +12952,7 @@
       </w:rPr>
     </w:lvl>
   </w:abstractNum>
-  <w:abstractNum w:abstractNumId="1" w15:restartNumberingAfterBreak="0">
+  <w:abstractNum w:abstractNumId="1">
     <w:nsid w:val="0FB543A7"/>
     <w:multiLevelType w:val="multilevel"/>
     <w:tmpl w:val="21087F6E"/>
@@ -12294,7 +13070,7 @@
       </w:pPr>
     </w:lvl>
   </w:abstractNum>
-  <w:abstractNum w:abstractNumId="2" w15:restartNumberingAfterBreak="0">
+  <w:abstractNum w:abstractNumId="2">
     <w:nsid w:val="1F1F1A69"/>
     <w:multiLevelType w:val="hybridMultilevel"/>
     <w:tmpl w:val="FDFC4070"/>
@@ -12384,7 +13160,7 @@
       </w:pPr>
     </w:lvl>
   </w:abstractNum>
-  <w:abstractNum w:abstractNumId="3" w15:restartNumberingAfterBreak="0">
+  <w:abstractNum w:abstractNumId="3">
     <w:nsid w:val="2DE9112F"/>
     <w:multiLevelType w:val="hybridMultilevel"/>
     <w:tmpl w:val="E1984384"/>
@@ -12497,7 +13273,7 @@
       </w:rPr>
     </w:lvl>
   </w:abstractNum>
-  <w:abstractNum w:abstractNumId="4" w15:restartNumberingAfterBreak="0">
+  <w:abstractNum w:abstractNumId="4">
     <w:nsid w:val="3A69078A"/>
     <w:multiLevelType w:val="hybridMultilevel"/>
     <w:tmpl w:val="7EDAF11E"/>
@@ -12610,7 +13386,7 @@
       </w:rPr>
     </w:lvl>
   </w:abstractNum>
-  <w:abstractNum w:abstractNumId="5" w15:restartNumberingAfterBreak="0">
+  <w:abstractNum w:abstractNumId="5">
     <w:nsid w:val="4B320F9F"/>
     <w:multiLevelType w:val="multilevel"/>
     <w:tmpl w:val="D21623EE"/>
@@ -12759,7 +13535,7 @@
       </w:rPr>
     </w:lvl>
   </w:abstractNum>
-  <w:abstractNum w:abstractNumId="6" w15:restartNumberingAfterBreak="0">
+  <w:abstractNum w:abstractNumId="6">
     <w:nsid w:val="7A2078C7"/>
     <w:multiLevelType w:val="hybridMultilevel"/>
     <w:tmpl w:val="2D7C52EA"/>
@@ -13802,6 +14578,8 @@
   <w:rsids>
     <w:rsidRoot w:val="002B468C"/>
     <w:rsid w:val="002B468C"/>
+    <w:rsid w:val="003D2FFF"/>
+    <w:rsid w:val="00495976"/>
     <w:rsid w:val="00690D9A"/>
   </w:rsids>
   <m:mathPr>
@@ -14536,7 +15314,7 @@
 </file>
 
 <file path=customXml/itemProps1.xml><?xml version="1.0" encoding="utf-8"?>
-<ds:datastoreItem xmlns:ds="http://schemas.openxmlformats.org/officeDocument/2006/customXml" ds:itemID="{A2562D4E-9110-4468-8278-0BD7BA036406}">
+<ds:datastoreItem xmlns:ds="http://schemas.openxmlformats.org/officeDocument/2006/customXml" ds:itemID="{6AE6D3C2-A242-4381-A64E-8A5EE1A974B8}">
   <ds:schemaRefs>
     <ds:schemaRef ds:uri="http://schemas.openxmlformats.org/officeDocument/2006/bibliography"/>
   </ds:schemaRefs>

</xml_diff>